<commit_message>
feat: Added Assignment 1-2 to PROG1001 Module 1
</commit_message>
<xml_diff>
--- a/Courses/PROG1001 - Foundations of Computer Science/Modules/Module 1 - Introduction to Computers/Assignments/SoftwareDev-Lab 1.1-1.docx
+++ b/Courses/PROG1001 - Foundations of Computer Science/Modules/Module 1 - Introduction to Computers/Assignments/SoftwareDev-Lab 1.1-1.docx
@@ -168,7 +168,11 @@
           <w:tcPr>
             <w:tcW w:w="4675" w:type="dxa"/>
           </w:tcPr>
-          <w:p/>
+          <w:p>
+            <w:r>
+              <w:t>Monitor</w:t>
+            </w:r>
+          </w:p>
         </w:tc>
         <w:tc>
           <w:tcPr>
@@ -186,13 +190,21 @@
           <w:tcPr>
             <w:tcW w:w="4675" w:type="dxa"/>
           </w:tcPr>
-          <w:p/>
-        </w:tc>
-        <w:tc>
-          <w:tcPr>
-            <w:tcW w:w="4675" w:type="dxa"/>
-          </w:tcPr>
-          <w:p/>
+          <w:p>
+            <w:r>
+              <w:t>HTC VIve VR Head-Mounted Display</w:t>
+            </w:r>
+          </w:p>
+        </w:tc>
+        <w:tc>
+          <w:tcPr>
+            <w:tcW w:w="4675" w:type="dxa"/>
+          </w:tcPr>
+          <w:p>
+            <w:r>
+              <w:t>HDMI port</w:t>
+            </w:r>
+          </w:p>
         </w:tc>
       </w:tr>
       <w:tr>
@@ -608,6 +620,7 @@
     <w:lsdException w:name="HTML Sample" w:semiHidden="1" w:unhideWhenUsed="1"/>
     <w:lsdException w:name="HTML Typewriter" w:semiHidden="1" w:unhideWhenUsed="1"/>
     <w:lsdException w:name="HTML Variable" w:semiHidden="1" w:unhideWhenUsed="1"/>
+    <w:lsdException w:name="Normal Table" w:semiHidden="1" w:unhideWhenUsed="1"/>
     <w:lsdException w:name="annotation subject" w:semiHidden="1" w:unhideWhenUsed="1"/>
     <w:lsdException w:name="No List" w:semiHidden="1" w:unhideWhenUsed="1"/>
     <w:lsdException w:name="Outline List 1" w:semiHidden="1" w:unhideWhenUsed="1"/>
@@ -650,8 +663,11 @@
     <w:lsdException w:name="Table Contemporary" w:semiHidden="1" w:unhideWhenUsed="1"/>
     <w:lsdException w:name="Table Elegant" w:semiHidden="1" w:unhideWhenUsed="1"/>
     <w:lsdException w:name="Table Professional" w:semiHidden="1" w:unhideWhenUsed="1"/>
+    <w:lsdException w:name="Table Subtle 1" w:semiHidden="1" w:unhideWhenUsed="1"/>
     <w:lsdException w:name="Table Subtle 2" w:semiHidden="1" w:unhideWhenUsed="1"/>
     <w:lsdException w:name="Table Web 1" w:semiHidden="1" w:unhideWhenUsed="1"/>
+    <w:lsdException w:name="Table Web 2" w:semiHidden="1" w:unhideWhenUsed="1"/>
+    <w:lsdException w:name="Table Web 3" w:semiHidden="1" w:unhideWhenUsed="1"/>
     <w:lsdException w:name="Balloon Text" w:semiHidden="1" w:unhideWhenUsed="1"/>
     <w:lsdException w:name="Table Grid" w:uiPriority="39"/>
     <w:lsdException w:name="Table Theme" w:semiHidden="1" w:unhideWhenUsed="1"/>

</xml_diff>

<commit_message>
feat: Completed PROG1001 Module 1 Assignment 1-1 Computer Repair
</commit_message>
<xml_diff>
--- a/Courses/PROG1001 - Foundations of Computer Science/Modules/Module 1 - Introduction to Computers/Assignments/SoftwareDev-Lab 1.1-1.docx
+++ b/Courses/PROG1001 - Foundations of Computer Science/Modules/Module 1 - Introduction to Computers/Assignments/SoftwareDev-Lab 1.1-1.docx
@@ -51,20 +51,26 @@
         <w:jc w:val="center"/>
         <w:rPr>
           <w:b/>
-          <w:u w:val="single"/>
         </w:rPr>
       </w:pPr>
       <w:r>
         <w:rPr>
           <w:b/>
-          <w:u w:val="single"/>
         </w:rPr>
         <w:t>Ryan L Buchanan</w:t>
       </w:r>
     </w:p>
     <w:p>
       <w:r>
-        <w:t>On your computer identify all of the items plugged into your computer by their name, and list the connection type used to connect it to your PC</w:t>
+        <w:t xml:space="preserve">On your computer identify </w:t>
+      </w:r>
+      <w:proofErr w:type="gramStart"/>
+      <w:r>
+        <w:t>all of</w:t>
+      </w:r>
+      <w:proofErr w:type="gramEnd"/>
+      <w:r>
+        <w:t xml:space="preserve"> the items plugged into your computer by their name, and list the connection type used to connect it to your PC</w:t>
       </w:r>
     </w:p>
     <w:tbl>
@@ -81,62 +87,42 @@
         <w:tc>
           <w:tcPr>
             <w:tcW w:w="4675" w:type="dxa"/>
-          </w:tcPr>
-          <w:p>
-            <w:r>
-              <w:t>Name of Component</w:t>
-            </w:r>
-          </w:p>
-        </w:tc>
-        <w:tc>
-          <w:tcPr>
-            <w:tcW w:w="4675" w:type="dxa"/>
-          </w:tcPr>
-          <w:p>
-            <w:r>
-              <w:t>Connection type used to connect to your PC</w:t>
-            </w:r>
-          </w:p>
-        </w:tc>
-      </w:tr>
-      <w:tr>
-        <w:tc>
-          <w:tcPr>
-            <w:tcW w:w="4675" w:type="dxa"/>
+            <w:shd w:val="clear" w:color="auto" w:fill="D9D9D9" w:themeFill="background1" w:themeFillShade="D9"/>
           </w:tcPr>
           <w:p>
             <w:pPr>
               <w:rPr>
                 <w:b/>
-                <w:color w:val="FF0000"/>
+                <w:bCs/>
               </w:rPr>
             </w:pPr>
             <w:r>
               <w:rPr>
                 <w:b/>
-                <w:color w:val="FF0000"/>
+                <w:bCs/>
               </w:rPr>
-              <w:t>Example: Printer</w:t>
-            </w:r>
-          </w:p>
-        </w:tc>
-        <w:tc>
-          <w:tcPr>
-            <w:tcW w:w="4675" w:type="dxa"/>
+              <w:t>Name of Component</w:t>
+            </w:r>
+          </w:p>
+        </w:tc>
+        <w:tc>
+          <w:tcPr>
+            <w:tcW w:w="4675" w:type="dxa"/>
+            <w:shd w:val="clear" w:color="auto" w:fill="D9D9D9" w:themeFill="background1" w:themeFillShade="D9"/>
           </w:tcPr>
           <w:p>
             <w:pPr>
               <w:rPr>
                 <w:b/>
-                <w:color w:val="FF0000"/>
+                <w:bCs/>
               </w:rPr>
             </w:pPr>
             <w:r>
               <w:rPr>
                 <w:b/>
-                <w:color w:val="FF0000"/>
+                <w:bCs/>
               </w:rPr>
-              <w:t>Parallel port</w:t>
+              <w:t>Connection type used to connect to your PC</w:t>
             </w:r>
           </w:p>
         </w:tc>
@@ -147,18 +133,34 @@
             <w:tcW w:w="4675" w:type="dxa"/>
           </w:tcPr>
           <w:p>
-            <w:r>
-              <w:t>Monitor</w:t>
-            </w:r>
-          </w:p>
-        </w:tc>
-        <w:tc>
-          <w:tcPr>
-            <w:tcW w:w="4675" w:type="dxa"/>
-          </w:tcPr>
-          <w:p>
-            <w:r>
-              <w:t>HDMI port</w:t>
+            <w:pPr>
+              <w:rPr>
+                <w:bCs/>
+              </w:rPr>
+            </w:pPr>
+            <w:r>
+              <w:rPr>
+                <w:bCs/>
+              </w:rPr>
+              <w:t>USB Hub (4) (Keyboard, USB phone input)</w:t>
+            </w:r>
+          </w:p>
+        </w:tc>
+        <w:tc>
+          <w:tcPr>
+            <w:tcW w:w="4675" w:type="dxa"/>
+          </w:tcPr>
+          <w:p>
+            <w:pPr>
+              <w:rPr>
+                <w:bCs/>
+              </w:rPr>
+            </w:pPr>
+            <w:r>
+              <w:rPr>
+                <w:bCs/>
+              </w:rPr>
+              <w:t>USB-A</w:t>
             </w:r>
           </w:p>
         </w:tc>
@@ -170,17 +172,20 @@
           </w:tcPr>
           <w:p>
             <w:r>
-              <w:t>Monitor</w:t>
-            </w:r>
-          </w:p>
-        </w:tc>
-        <w:tc>
-          <w:tcPr>
-            <w:tcW w:w="4675" w:type="dxa"/>
-          </w:tcPr>
-          <w:p>
-            <w:r>
-              <w:t>Display port</w:t>
+              <w:t>Network adapter</w:t>
+            </w:r>
+          </w:p>
+        </w:tc>
+        <w:tc>
+          <w:tcPr>
+            <w:tcW w:w="4675" w:type="dxa"/>
+          </w:tcPr>
+          <w:p>
+            <w:r>
+              <w:rPr>
+                <w:bCs/>
+              </w:rPr>
+              <w:t>USB-A</w:t>
             </w:r>
           </w:p>
         </w:tc>
@@ -192,17 +197,20 @@
           </w:tcPr>
           <w:p>
             <w:r>
-              <w:t>HTC VIve VR Head-Mounted Display</w:t>
-            </w:r>
-          </w:p>
-        </w:tc>
-        <w:tc>
-          <w:tcPr>
-            <w:tcW w:w="4675" w:type="dxa"/>
-          </w:tcPr>
-          <w:p>
-            <w:r>
-              <w:t>HDMI port</w:t>
+              <w:t>Bluetooth dongle</w:t>
+            </w:r>
+          </w:p>
+        </w:tc>
+        <w:tc>
+          <w:tcPr>
+            <w:tcW w:w="4675" w:type="dxa"/>
+          </w:tcPr>
+          <w:p>
+            <w:r>
+              <w:rPr>
+                <w:bCs/>
+              </w:rPr>
+              <w:t>USB-A</w:t>
             </w:r>
           </w:p>
         </w:tc>
@@ -212,13 +220,27 @@
           <w:tcPr>
             <w:tcW w:w="4675" w:type="dxa"/>
           </w:tcPr>
-          <w:p/>
-        </w:tc>
-        <w:tc>
-          <w:tcPr>
-            <w:tcW w:w="4675" w:type="dxa"/>
-          </w:tcPr>
-          <w:p/>
+          <w:p>
+            <w:r>
+              <w:t>HTC Vive</w:t>
+            </w:r>
+            <w:r>
+              <w:t xml:space="preserve"> Head-Mounted Display</w:t>
+            </w:r>
+          </w:p>
+        </w:tc>
+        <w:tc>
+          <w:tcPr>
+            <w:tcW w:w="4675" w:type="dxa"/>
+          </w:tcPr>
+          <w:p>
+            <w:r>
+              <w:rPr>
+                <w:bCs/>
+              </w:rPr>
+              <w:t>USB-A</w:t>
+            </w:r>
+          </w:p>
         </w:tc>
       </w:tr>
       <w:tr>
@@ -226,13 +248,21 @@
           <w:tcPr>
             <w:tcW w:w="4675" w:type="dxa"/>
           </w:tcPr>
-          <w:p/>
-        </w:tc>
-        <w:tc>
-          <w:tcPr>
-            <w:tcW w:w="4675" w:type="dxa"/>
-          </w:tcPr>
-          <w:p/>
+          <w:p>
+            <w:r>
+              <w:t xml:space="preserve">Speaker </w:t>
+            </w:r>
+          </w:p>
+        </w:tc>
+        <w:tc>
+          <w:tcPr>
+            <w:tcW w:w="4675" w:type="dxa"/>
+          </w:tcPr>
+          <w:p>
+            <w:r>
+              <w:t>L-Out</w:t>
+            </w:r>
+          </w:p>
         </w:tc>
       </w:tr>
       <w:tr>
@@ -240,13 +270,33 @@
           <w:tcPr>
             <w:tcW w:w="4675" w:type="dxa"/>
           </w:tcPr>
-          <w:p/>
-        </w:tc>
-        <w:tc>
-          <w:tcPr>
-            <w:tcW w:w="4675" w:type="dxa"/>
-          </w:tcPr>
-          <w:p/>
+          <w:p>
+            <w:r>
+              <w:t xml:space="preserve">2 Wi-Fi </w:t>
+            </w:r>
+            <w:r>
+              <w:t>antennas</w:t>
+            </w:r>
+            <w:r>
+              <w:t xml:space="preserve"> </w:t>
+            </w:r>
+          </w:p>
+        </w:tc>
+        <w:tc>
+          <w:tcPr>
+            <w:tcW w:w="4675" w:type="dxa"/>
+          </w:tcPr>
+          <w:p>
+            <w:r>
+              <w:t>2 Wi-</w:t>
+            </w:r>
+            <w:r>
+              <w:t>F</w:t>
+            </w:r>
+            <w:r>
+              <w:t>i card ports</w:t>
+            </w:r>
+          </w:p>
         </w:tc>
       </w:tr>
       <w:tr>
@@ -254,13 +304,27 @@
           <w:tcPr>
             <w:tcW w:w="4675" w:type="dxa"/>
           </w:tcPr>
-          <w:p/>
-        </w:tc>
-        <w:tc>
-          <w:tcPr>
-            <w:tcW w:w="4675" w:type="dxa"/>
-          </w:tcPr>
-          <w:p/>
+          <w:p>
+            <w:r>
+              <w:rPr>
+                <w:bCs/>
+              </w:rPr>
+              <w:t>Flash drive</w:t>
+            </w:r>
+          </w:p>
+        </w:tc>
+        <w:tc>
+          <w:tcPr>
+            <w:tcW w:w="4675" w:type="dxa"/>
+          </w:tcPr>
+          <w:p>
+            <w:r>
+              <w:rPr>
+                <w:bCs/>
+              </w:rPr>
+              <w:t>USB-A</w:t>
+            </w:r>
+          </w:p>
         </w:tc>
       </w:tr>
       <w:tr>
@@ -268,13 +332,24 @@
           <w:tcPr>
             <w:tcW w:w="4675" w:type="dxa"/>
           </w:tcPr>
-          <w:p/>
-        </w:tc>
-        <w:tc>
-          <w:tcPr>
-            <w:tcW w:w="4675" w:type="dxa"/>
-          </w:tcPr>
-          <w:p/>
+          <w:p>
+            <w:r>
+              <w:t>Monitor</w:t>
+            </w:r>
+          </w:p>
+        </w:tc>
+        <w:tc>
+          <w:tcPr>
+            <w:tcW w:w="4675" w:type="dxa"/>
+          </w:tcPr>
+          <w:p>
+            <w:r>
+              <w:t xml:space="preserve">DVI </w:t>
+            </w:r>
+            <w:r>
+              <w:t>port (GPU)</w:t>
+            </w:r>
+          </w:p>
         </w:tc>
       </w:tr>
       <w:tr>
@@ -282,13 +357,27 @@
           <w:tcPr>
             <w:tcW w:w="4675" w:type="dxa"/>
           </w:tcPr>
-          <w:p/>
-        </w:tc>
-        <w:tc>
-          <w:tcPr>
-            <w:tcW w:w="4675" w:type="dxa"/>
-          </w:tcPr>
-          <w:p/>
+          <w:p>
+            <w:r>
+              <w:t>Monitor</w:t>
+            </w:r>
+          </w:p>
+        </w:tc>
+        <w:tc>
+          <w:tcPr>
+            <w:tcW w:w="4675" w:type="dxa"/>
+          </w:tcPr>
+          <w:p>
+            <w:r>
+              <w:t>Display</w:t>
+            </w:r>
+            <w:r>
+              <w:t xml:space="preserve"> P</w:t>
+            </w:r>
+            <w:r>
+              <w:t>ort (GPU)</w:t>
+            </w:r>
+          </w:p>
         </w:tc>
       </w:tr>
       <w:tr>
@@ -296,41 +385,21 @@
           <w:tcPr>
             <w:tcW w:w="4675" w:type="dxa"/>
           </w:tcPr>
-          <w:p/>
-        </w:tc>
-        <w:tc>
-          <w:tcPr>
-            <w:tcW w:w="4675" w:type="dxa"/>
-          </w:tcPr>
-          <w:p/>
-        </w:tc>
-      </w:tr>
-      <w:tr>
-        <w:tc>
-          <w:tcPr>
-            <w:tcW w:w="4675" w:type="dxa"/>
-          </w:tcPr>
-          <w:p/>
-        </w:tc>
-        <w:tc>
-          <w:tcPr>
-            <w:tcW w:w="4675" w:type="dxa"/>
-          </w:tcPr>
-          <w:p/>
-        </w:tc>
-      </w:tr>
-      <w:tr>
-        <w:tc>
-          <w:tcPr>
-            <w:tcW w:w="4675" w:type="dxa"/>
-          </w:tcPr>
-          <w:p/>
-        </w:tc>
-        <w:tc>
-          <w:tcPr>
-            <w:tcW w:w="4675" w:type="dxa"/>
-          </w:tcPr>
-          <w:p/>
+          <w:p>
+            <w:r>
+              <w:t>HTC Vive VR Head-Mounted Display</w:t>
+            </w:r>
+          </w:p>
+        </w:tc>
+        <w:tc>
+          <w:tcPr>
+            <w:tcW w:w="4675" w:type="dxa"/>
+          </w:tcPr>
+          <w:p>
+            <w:r>
+              <w:t>HDMI port (GPU)</w:t>
+            </w:r>
+          </w:p>
         </w:tc>
       </w:tr>
     </w:tbl>
@@ -352,7 +421,16 @@
         </w:numPr>
       </w:pPr>
       <w:r>
-        <w:t xml:space="preserve"> </w:t>
+        <w:t xml:space="preserve">3 </w:t>
+      </w:r>
+      <w:r>
+        <w:t xml:space="preserve">additional </w:t>
+      </w:r>
+      <w:r>
+        <w:t>Wi-Fi</w:t>
+      </w:r>
+      <w:r>
+        <w:t xml:space="preserve"> Card ports – antennas for wireless network</w:t>
       </w:r>
     </w:p>
     <w:p>
@@ -364,7 +442,76 @@
         </w:numPr>
       </w:pPr>
       <w:r>
+        <w:rPr>
+          <w:noProof/>
+        </w:rPr>
+        <w:drawing>
+          <wp:anchor distT="0" distB="0" distL="114300" distR="114300" simplePos="0" relativeHeight="251660288" behindDoc="1" locked="0" layoutInCell="1" allowOverlap="1" wp14:anchorId="5DA27A8E" wp14:editId="183F31CC">
+            <wp:simplePos x="0" y="0"/>
+            <wp:positionH relativeFrom="column">
+              <wp:posOffset>3998595</wp:posOffset>
+            </wp:positionH>
+            <wp:positionV relativeFrom="paragraph">
+              <wp:posOffset>156210</wp:posOffset>
+            </wp:positionV>
+            <wp:extent cx="2614176" cy="4647423"/>
+            <wp:effectExtent l="0" t="0" r="0" b="1270"/>
+            <wp:wrapNone/>
+            <wp:docPr id="3" name="Picture 3" descr="A picture containing control panel&#10;&#10;Description automatically generated"/>
+            <wp:cNvGraphicFramePr>
+              <a:graphicFrameLocks xmlns:a="http://schemas.openxmlformats.org/drawingml/2006/main" noChangeAspect="1"/>
+            </wp:cNvGraphicFramePr>
+            <a:graphic xmlns:a="http://schemas.openxmlformats.org/drawingml/2006/main">
+              <a:graphicData uri="http://schemas.openxmlformats.org/drawingml/2006/picture">
+                <pic:pic xmlns:pic="http://schemas.openxmlformats.org/drawingml/2006/picture">
+                  <pic:nvPicPr>
+                    <pic:cNvPr id="3" name="Picture 3" descr="A picture containing control panel&#10;&#10;Description automatically generated"/>
+                    <pic:cNvPicPr/>
+                  </pic:nvPicPr>
+                  <pic:blipFill>
+                    <a:blip r:embed="rId5" cstate="print">
+                      <a:extLst>
+                        <a:ext uri="{28A0092B-C50C-407E-A947-70E740481C1C}">
+                          <a14:useLocalDpi xmlns:a14="http://schemas.microsoft.com/office/drawing/2010/main" val="0"/>
+                        </a:ext>
+                      </a:extLst>
+                    </a:blip>
+                    <a:stretch>
+                      <a:fillRect/>
+                    </a:stretch>
+                  </pic:blipFill>
+                  <pic:spPr>
+                    <a:xfrm>
+                      <a:off x="0" y="0"/>
+                      <a:ext cx="2614176" cy="4647423"/>
+                    </a:xfrm>
+                    <a:prstGeom prst="rect">
+                      <a:avLst/>
+                    </a:prstGeom>
+                  </pic:spPr>
+                </pic:pic>
+              </a:graphicData>
+            </a:graphic>
+            <wp14:sizeRelH relativeFrom="margin">
+              <wp14:pctWidth>0</wp14:pctWidth>
+            </wp14:sizeRelH>
+            <wp14:sizeRelV relativeFrom="margin">
+              <wp14:pctHeight>0</wp14:pctHeight>
+            </wp14:sizeRelV>
+          </wp:anchor>
+        </w:drawing>
+      </w:r>
+      <w:r>
         <w:t xml:space="preserve"> </w:t>
+      </w:r>
+      <w:r>
+        <w:t>2 Mic</w:t>
+      </w:r>
+      <w:r>
+        <w:t>-in</w:t>
+      </w:r>
+      <w:r>
+        <w:t xml:space="preserve"> ports – microphone audio input</w:t>
       </w:r>
     </w:p>
     <w:p>
@@ -378,6 +525,9 @@
       <w:r>
         <w:t xml:space="preserve"> </w:t>
       </w:r>
+      <w:r>
+        <w:t>L-in – external audio device, such as CD player</w:t>
+      </w:r>
     </w:p>
     <w:p>
       <w:pPr>
@@ -390,7 +540,239 @@
       <w:r>
         <w:t xml:space="preserve"> </w:t>
       </w:r>
+      <w:r>
+        <w:t xml:space="preserve">SPDIF OUT </w:t>
+      </w:r>
+      <w:r>
+        <w:t>–</w:t>
+      </w:r>
+      <w:r>
+        <w:t xml:space="preserve"> </w:t>
+      </w:r>
+      <w:r>
+        <w:t>digital audio interface</w:t>
+      </w:r>
     </w:p>
+    <w:p>
+      <w:pPr>
+        <w:pStyle w:val="ListParagraph"/>
+        <w:numPr>
+          <w:ilvl w:val="0"/>
+          <w:numId w:val="1"/>
+        </w:numPr>
+      </w:pPr>
+      <w:r>
+        <w:t>HDMI (CPU) – additional monitor</w:t>
+      </w:r>
+    </w:p>
+    <w:p>
+      <w:pPr>
+        <w:pStyle w:val="ListParagraph"/>
+        <w:numPr>
+          <w:ilvl w:val="0"/>
+          <w:numId w:val="1"/>
+        </w:numPr>
+      </w:pPr>
+      <w:r>
+        <w:t>Display Port</w:t>
+      </w:r>
+      <w:r>
+        <w:t xml:space="preserve"> (CPU) – additional monitor</w:t>
+      </w:r>
+    </w:p>
+    <w:p>
+      <w:pPr>
+        <w:pStyle w:val="ListParagraph"/>
+        <w:numPr>
+          <w:ilvl w:val="0"/>
+          <w:numId w:val="1"/>
+        </w:numPr>
+      </w:pPr>
+      <w:r>
+        <w:t>CS-Out – speaker connection for a subwoofer</w:t>
+      </w:r>
+    </w:p>
+    <w:p>
+      <w:pPr>
+        <w:pStyle w:val="ListParagraph"/>
+        <w:numPr>
+          <w:ilvl w:val="0"/>
+          <w:numId w:val="1"/>
+        </w:numPr>
+      </w:pPr>
+      <w:r>
+        <w:t>RS-Out – Rear surround line out</w:t>
+      </w:r>
+    </w:p>
+    <w:p>
+      <w:pPr>
+        <w:pStyle w:val="ListParagraph"/>
+        <w:numPr>
+          <w:ilvl w:val="0"/>
+          <w:numId w:val="1"/>
+        </w:numPr>
+      </w:pPr>
+      <w:r>
+        <w:t>6-pin mini-DIN</w:t>
+      </w:r>
+      <w:r>
+        <w:t xml:space="preserve"> – additional keyboard/mouse connections</w:t>
+      </w:r>
+    </w:p>
+    <w:p>
+      <w:pPr>
+        <w:pStyle w:val="ListParagraph"/>
+        <w:numPr>
+          <w:ilvl w:val="0"/>
+          <w:numId w:val="1"/>
+        </w:numPr>
+      </w:pPr>
+      <w:r>
+        <w:t>3 additional USB-A ports – external hard drive, flash drive, etc.</w:t>
+      </w:r>
+    </w:p>
+    <w:p/>
+    <w:p>
+      <w:r>
+        <w:rPr>
+          <w:noProof/>
+        </w:rPr>
+        <w:drawing>
+          <wp:anchor distT="0" distB="0" distL="114300" distR="114300" simplePos="0" relativeHeight="251661312" behindDoc="1" locked="0" layoutInCell="1" allowOverlap="1" wp14:anchorId="09F76A5C" wp14:editId="5DA929A1">
+            <wp:simplePos x="0" y="0"/>
+            <wp:positionH relativeFrom="column">
+              <wp:posOffset>1933574</wp:posOffset>
+            </wp:positionH>
+            <wp:positionV relativeFrom="paragraph">
+              <wp:posOffset>5715</wp:posOffset>
+            </wp:positionV>
+            <wp:extent cx="1476375" cy="2627034"/>
+            <wp:effectExtent l="0" t="0" r="0" b="1905"/>
+            <wp:wrapNone/>
+            <wp:docPr id="5" name="Picture 5"/>
+            <wp:cNvGraphicFramePr>
+              <a:graphicFrameLocks xmlns:a="http://schemas.openxmlformats.org/drawingml/2006/main" noChangeAspect="1"/>
+            </wp:cNvGraphicFramePr>
+            <a:graphic xmlns:a="http://schemas.openxmlformats.org/drawingml/2006/main">
+              <a:graphicData uri="http://schemas.openxmlformats.org/drawingml/2006/picture">
+                <pic:pic xmlns:pic="http://schemas.openxmlformats.org/drawingml/2006/picture">
+                  <pic:nvPicPr>
+                    <pic:cNvPr id="0" name="Picture 4"/>
+                    <pic:cNvPicPr>
+                      <a:picLocks noChangeAspect="1" noChangeArrowheads="1"/>
+                    </pic:cNvPicPr>
+                  </pic:nvPicPr>
+                  <pic:blipFill>
+                    <a:blip r:embed="rId6" cstate="print">
+                      <a:extLst>
+                        <a:ext uri="{28A0092B-C50C-407E-A947-70E740481C1C}">
+                          <a14:useLocalDpi xmlns:a14="http://schemas.microsoft.com/office/drawing/2010/main" val="0"/>
+                        </a:ext>
+                      </a:extLst>
+                    </a:blip>
+                    <a:srcRect/>
+                    <a:stretch>
+                      <a:fillRect/>
+                    </a:stretch>
+                  </pic:blipFill>
+                  <pic:spPr bwMode="auto">
+                    <a:xfrm>
+                      <a:off x="0" y="0"/>
+                      <a:ext cx="1481744" cy="2636588"/>
+                    </a:xfrm>
+                    <a:prstGeom prst="rect">
+                      <a:avLst/>
+                    </a:prstGeom>
+                    <a:noFill/>
+                    <a:ln>
+                      <a:noFill/>
+                    </a:ln>
+                  </pic:spPr>
+                </pic:pic>
+              </a:graphicData>
+            </a:graphic>
+            <wp14:sizeRelH relativeFrom="margin">
+              <wp14:pctWidth>0</wp14:pctWidth>
+            </wp14:sizeRelH>
+            <wp14:sizeRelV relativeFrom="margin">
+              <wp14:pctHeight>0</wp14:pctHeight>
+            </wp14:sizeRelV>
+          </wp:anchor>
+        </w:drawing>
+      </w:r>
+      <w:r>
+        <w:rPr>
+          <w:noProof/>
+        </w:rPr>
+        <w:drawing>
+          <wp:anchor distT="0" distB="0" distL="114300" distR="114300" simplePos="0" relativeHeight="251658240" behindDoc="1" locked="0" layoutInCell="1" allowOverlap="1" wp14:anchorId="2DED1A6E" wp14:editId="4EDE3B23">
+            <wp:simplePos x="0" y="0"/>
+            <wp:positionH relativeFrom="margin">
+              <wp:align>left</wp:align>
+            </wp:positionH>
+            <wp:positionV relativeFrom="paragraph">
+              <wp:posOffset>8255</wp:posOffset>
+            </wp:positionV>
+            <wp:extent cx="1369695" cy="2437130"/>
+            <wp:effectExtent l="0" t="0" r="1905" b="1270"/>
+            <wp:wrapNone/>
+            <wp:docPr id="2" name="Picture 2"/>
+            <wp:cNvGraphicFramePr>
+              <a:graphicFrameLocks xmlns:a="http://schemas.openxmlformats.org/drawingml/2006/main" noChangeAspect="1"/>
+            </wp:cNvGraphicFramePr>
+            <a:graphic xmlns:a="http://schemas.openxmlformats.org/drawingml/2006/main">
+              <a:graphicData uri="http://schemas.openxmlformats.org/drawingml/2006/picture">
+                <pic:pic xmlns:pic="http://schemas.openxmlformats.org/drawingml/2006/picture">
+                  <pic:nvPicPr>
+                    <pic:cNvPr id="0" name="Picture 3"/>
+                    <pic:cNvPicPr>
+                      <a:picLocks noChangeAspect="1" noChangeArrowheads="1"/>
+                    </pic:cNvPicPr>
+                  </pic:nvPicPr>
+                  <pic:blipFill>
+                    <a:blip r:embed="rId7" cstate="print">
+                      <a:extLst>
+                        <a:ext uri="{28A0092B-C50C-407E-A947-70E740481C1C}">
+                          <a14:useLocalDpi xmlns:a14="http://schemas.microsoft.com/office/drawing/2010/main" val="0"/>
+                        </a:ext>
+                      </a:extLst>
+                    </a:blip>
+                    <a:srcRect/>
+                    <a:stretch>
+                      <a:fillRect/>
+                    </a:stretch>
+                  </pic:blipFill>
+                  <pic:spPr bwMode="auto">
+                    <a:xfrm>
+                      <a:off x="0" y="0"/>
+                      <a:ext cx="1369695" cy="2437130"/>
+                    </a:xfrm>
+                    <a:prstGeom prst="rect">
+                      <a:avLst/>
+                    </a:prstGeom>
+                    <a:noFill/>
+                    <a:ln>
+                      <a:noFill/>
+                    </a:ln>
+                  </pic:spPr>
+                </pic:pic>
+              </a:graphicData>
+            </a:graphic>
+            <wp14:sizeRelH relativeFrom="margin">
+              <wp14:pctWidth>0</wp14:pctWidth>
+            </wp14:sizeRelH>
+            <wp14:sizeRelV relativeFrom="margin">
+              <wp14:pctHeight>0</wp14:pctHeight>
+            </wp14:sizeRelV>
+          </wp:anchor>
+        </w:drawing>
+      </w:r>
+    </w:p>
+    <w:p/>
+    <w:p/>
+    <w:p/>
+    <w:p/>
+    <w:p/>
     <w:p/>
     <w:p/>
     <w:sectPr>

</xml_diff>